<commit_message>
add new resources and project files
</commit_message>
<xml_diff>
--- a/GettingStart/Files/others/光猫路由器使用.docx
+++ b/GettingStart/Files/others/光猫路由器使用.docx
@@ -54,7 +54,7 @@
           <w:szCs w:val="52"/>
           <w:lang w:val="en-US" w:eastAsia="zh-Hans"/>
         </w:rPr>
-        <w:t>c一般不会出问题</w:t>
+        <w:t>c企业级一般不会出问题</w:t>
       </w:r>
       <w:r>
         <w:rPr>
@@ -69,7 +69,7 @@
     <w:p>
       <w:pPr>
         <w:rPr>
-          <w:rFonts w:hint="eastAsia" w:ascii="楷体" w:hAnsi="楷体" w:eastAsia="楷体" w:cs="楷体"/>
+          <w:rFonts w:hint="default" w:ascii="楷体" w:hAnsi="楷体" w:eastAsia="楷体" w:cs="楷体"/>
           <w:sz w:val="52"/>
           <w:szCs w:val="52"/>
           <w:lang w:val="en-US" w:eastAsia="zh-Hans"/>
@@ -82,7 +82,7 @@
           <w:szCs w:val="52"/>
           <w:lang w:eastAsia="zh-Hans"/>
         </w:rPr>
-        <w:t>1</w:t>
+        <w:t>1，</w:t>
       </w:r>
       <w:r>
         <w:rPr>
@@ -92,6 +92,24 @@
           <w:lang w:val="en-US" w:eastAsia="zh-Hans"/>
         </w:rPr>
         <w:t>不小心碰到光猫的电源把它给关机了</w:t>
+      </w:r>
+      <w:r>
+        <w:rPr>
+          <w:rFonts w:hint="default" w:ascii="楷体" w:hAnsi="楷体" w:eastAsia="楷体" w:cs="楷体"/>
+          <w:sz w:val="52"/>
+          <w:szCs w:val="52"/>
+          <w:lang w:eastAsia="zh-Hans"/>
+        </w:rPr>
+        <w:t>，</w:t>
+      </w:r>
+      <w:r>
+        <w:rPr>
+          <w:rFonts w:hint="eastAsia" w:ascii="楷体" w:hAnsi="楷体" w:eastAsia="楷体" w:cs="楷体"/>
+          <w:sz w:val="52"/>
+          <w:szCs w:val="52"/>
+          <w:lang w:val="en-US" w:eastAsia="zh-Hans"/>
+        </w:rPr>
+        <w:t>插上电源即可</w:t>
       </w:r>
     </w:p>
     <w:p>
@@ -104,7 +122,7 @@
           <w:rFonts w:hint="default" w:ascii="楷体" w:hAnsi="楷体" w:eastAsia="楷体" w:cs="楷体"/>
           <w:sz w:val="52"/>
           <w:szCs w:val="52"/>
-          <w:lang w:val="en-US" w:eastAsia="zh-Hans"/>
+          <w:lang w:eastAsia="zh-Hans"/>
         </w:rPr>
       </w:pPr>
       <w:r>
@@ -132,25 +150,7 @@
           <w:szCs w:val="52"/>
           <w:lang w:val="en-US" w:eastAsia="zh-Hans"/>
         </w:rPr>
-        <w:t>关机休息十几分钟</w:t>
-      </w:r>
-      <w:r>
-        <w:rPr>
-          <w:rFonts w:hint="default" w:ascii="楷体" w:hAnsi="楷体" w:eastAsia="楷体" w:cs="楷体"/>
-          <w:sz w:val="52"/>
-          <w:szCs w:val="52"/>
-          <w:lang w:eastAsia="zh-Hans"/>
-        </w:rPr>
-        <w:t>，</w:t>
-      </w:r>
-      <w:r>
-        <w:rPr>
-          <w:rFonts w:hint="eastAsia" w:ascii="楷体" w:hAnsi="楷体" w:eastAsia="楷体" w:cs="楷体"/>
-          <w:sz w:val="52"/>
-          <w:szCs w:val="52"/>
-          <w:lang w:val="en-US" w:eastAsia="zh-Hans"/>
-        </w:rPr>
-        <w:t>重新再开</w:t>
+        <w:t>重启即可</w:t>
       </w:r>
     </w:p>
     <w:p>
@@ -163,7 +163,7 @@
           <w:rFonts w:hint="default" w:ascii="楷体" w:hAnsi="楷体" w:eastAsia="楷体" w:cs="楷体"/>
           <w:sz w:val="52"/>
           <w:szCs w:val="52"/>
-          <w:lang w:val="en-US" w:eastAsia="zh-Hans"/>
+          <w:lang w:eastAsia="zh-Hans"/>
         </w:rPr>
       </w:pPr>
       <w:r>
@@ -173,61 +173,43 @@
           <w:szCs w:val="52"/>
           <w:lang w:val="en-US" w:eastAsia="zh-Hans"/>
         </w:rPr>
-        <w:t>运营商故障</w:t>
-      </w:r>
-      <w:r>
-        <w:rPr>
-          <w:rFonts w:hint="default" w:ascii="楷体" w:hAnsi="楷体" w:eastAsia="楷体" w:cs="楷体"/>
-          <w:sz w:val="52"/>
-          <w:szCs w:val="52"/>
-          <w:lang w:eastAsia="zh-Hans"/>
-        </w:rPr>
-        <w:t>，</w:t>
-      </w:r>
-      <w:r>
-        <w:rPr>
-          <w:rFonts w:hint="eastAsia" w:ascii="楷体" w:hAnsi="楷体" w:eastAsia="楷体" w:cs="楷体"/>
-          <w:sz w:val="52"/>
-          <w:szCs w:val="52"/>
-          <w:lang w:val="en-US" w:eastAsia="zh-Hans"/>
-        </w:rPr>
-        <w:t>光缆断了</w:t>
-      </w:r>
-      <w:r>
-        <w:rPr>
-          <w:rFonts w:hint="default" w:ascii="楷体" w:hAnsi="楷体" w:eastAsia="楷体" w:cs="楷体"/>
-          <w:sz w:val="52"/>
-          <w:szCs w:val="52"/>
-          <w:lang w:eastAsia="zh-Hans"/>
-        </w:rPr>
-        <w:t>，</w:t>
-      </w:r>
-      <w:r>
-        <w:rPr>
-          <w:rFonts w:hint="eastAsia" w:ascii="楷体" w:hAnsi="楷体" w:eastAsia="楷体" w:cs="楷体"/>
-          <w:sz w:val="52"/>
-          <w:szCs w:val="52"/>
-          <w:lang w:val="en-US" w:eastAsia="zh-Hans"/>
-        </w:rPr>
-        <w:t>区域性的</w:t>
-      </w:r>
-      <w:r>
-        <w:rPr>
-          <w:rFonts w:hint="default" w:ascii="楷体" w:hAnsi="楷体" w:eastAsia="楷体" w:cs="楷体"/>
-          <w:sz w:val="52"/>
-          <w:szCs w:val="52"/>
-          <w:lang w:eastAsia="zh-Hans"/>
-        </w:rPr>
-        <w:t>，</w:t>
-      </w:r>
-      <w:r>
-        <w:rPr>
-          <w:rFonts w:hint="eastAsia" w:ascii="楷体" w:hAnsi="楷体" w:eastAsia="楷体" w:cs="楷体"/>
-          <w:sz w:val="52"/>
-          <w:szCs w:val="52"/>
-          <w:lang w:val="en-US" w:eastAsia="zh-Hans"/>
-        </w:rPr>
-        <w:t>一般一会就好了</w:t>
+        <w:t>光猫散热不好崩溃了</w:t>
+      </w:r>
+      <w:r>
+        <w:rPr>
+          <w:rFonts w:hint="default" w:ascii="楷体" w:hAnsi="楷体" w:eastAsia="楷体" w:cs="楷体"/>
+          <w:sz w:val="52"/>
+          <w:szCs w:val="52"/>
+          <w:lang w:eastAsia="zh-Hans"/>
+        </w:rPr>
+        <w:t>，</w:t>
+      </w:r>
+      <w:r>
+        <w:rPr>
+          <w:rFonts w:hint="eastAsia" w:ascii="楷体" w:hAnsi="楷体" w:eastAsia="楷体" w:cs="楷体"/>
+          <w:sz w:val="52"/>
+          <w:szCs w:val="52"/>
+          <w:lang w:val="en-US" w:eastAsia="zh-Hans"/>
+        </w:rPr>
+        <w:t>关机休息十几分钟</w:t>
+      </w:r>
+      <w:r>
+        <w:rPr>
+          <w:rFonts w:hint="default" w:ascii="楷体" w:hAnsi="楷体" w:eastAsia="楷体" w:cs="楷体"/>
+          <w:sz w:val="52"/>
+          <w:szCs w:val="52"/>
+          <w:lang w:eastAsia="zh-Hans"/>
+        </w:rPr>
+        <w:t>，</w:t>
+      </w:r>
+      <w:r>
+        <w:rPr>
+          <w:rFonts w:hint="eastAsia" w:ascii="楷体" w:hAnsi="楷体" w:eastAsia="楷体" w:cs="楷体"/>
+          <w:sz w:val="52"/>
+          <w:szCs w:val="52"/>
+          <w:lang w:val="en-US" w:eastAsia="zh-Hans"/>
+        </w:rPr>
+        <w:t>重新接通电源即可</w:t>
       </w:r>
     </w:p>
     <w:p>
@@ -250,7 +232,102 @@
           <w:szCs w:val="52"/>
           <w:lang w:val="en-US" w:eastAsia="zh-Hans"/>
         </w:rPr>
-        <w:t>其它问题白班保修</w:t>
+        <w:t>运营商故障</w:t>
+      </w:r>
+      <w:r>
+        <w:rPr>
+          <w:rFonts w:hint="default" w:ascii="楷体" w:hAnsi="楷体" w:eastAsia="楷体" w:cs="楷体"/>
+          <w:sz w:val="52"/>
+          <w:szCs w:val="52"/>
+          <w:lang w:eastAsia="zh-Hans"/>
+        </w:rPr>
+        <w:t>，</w:t>
+      </w:r>
+      <w:r>
+        <w:rPr>
+          <w:rFonts w:hint="eastAsia" w:ascii="楷体" w:hAnsi="楷体" w:eastAsia="楷体" w:cs="楷体"/>
+          <w:sz w:val="52"/>
+          <w:szCs w:val="52"/>
+          <w:lang w:val="en-US" w:eastAsia="zh-Hans"/>
+        </w:rPr>
+        <w:t>运营商的电缆光缆断了</w:t>
+      </w:r>
+      <w:r>
+        <w:rPr>
+          <w:rFonts w:hint="default" w:ascii="楷体" w:hAnsi="楷体" w:eastAsia="楷体" w:cs="楷体"/>
+          <w:sz w:val="52"/>
+          <w:szCs w:val="52"/>
+          <w:lang w:eastAsia="zh-Hans"/>
+        </w:rPr>
+        <w:t>，</w:t>
+      </w:r>
+      <w:r>
+        <w:rPr>
+          <w:rFonts w:hint="eastAsia" w:ascii="楷体" w:hAnsi="楷体" w:eastAsia="楷体" w:cs="楷体"/>
+          <w:sz w:val="52"/>
+          <w:szCs w:val="52"/>
+          <w:lang w:val="en-US" w:eastAsia="zh-Hans"/>
+        </w:rPr>
+        <w:t>区域性的</w:t>
+      </w:r>
+      <w:r>
+        <w:rPr>
+          <w:rFonts w:hint="default" w:ascii="楷体" w:hAnsi="楷体" w:eastAsia="楷体" w:cs="楷体"/>
+          <w:sz w:val="52"/>
+          <w:szCs w:val="52"/>
+          <w:lang w:eastAsia="zh-Hans"/>
+        </w:rPr>
+        <w:t>，</w:t>
+      </w:r>
+      <w:r>
+        <w:rPr>
+          <w:rFonts w:hint="eastAsia" w:ascii="楷体" w:hAnsi="楷体" w:eastAsia="楷体" w:cs="楷体"/>
+          <w:sz w:val="52"/>
+          <w:szCs w:val="52"/>
+          <w:lang w:val="en-US" w:eastAsia="zh-Hans"/>
+        </w:rPr>
+        <w:t>这一片都会没网</w:t>
+      </w:r>
+      <w:r>
+        <w:rPr>
+          <w:rFonts w:hint="default" w:ascii="楷体" w:hAnsi="楷体" w:eastAsia="楷体" w:cs="楷体"/>
+          <w:sz w:val="52"/>
+          <w:szCs w:val="52"/>
+          <w:lang w:eastAsia="zh-Hans"/>
+        </w:rPr>
+        <w:t>，</w:t>
+      </w:r>
+      <w:r>
+        <w:rPr>
+          <w:rFonts w:hint="eastAsia" w:ascii="楷体" w:hAnsi="楷体" w:eastAsia="楷体" w:cs="楷体"/>
+          <w:sz w:val="52"/>
+          <w:szCs w:val="52"/>
+          <w:lang w:val="en-US" w:eastAsia="zh-Hans"/>
+        </w:rPr>
+        <w:t>一般一会就好了</w:t>
+      </w:r>
+    </w:p>
+    <w:p>
+      <w:pPr>
+        <w:numPr>
+          <w:ilvl w:val="0"/>
+          <w:numId w:val="1"/>
+        </w:numPr>
+        <w:rPr>
+          <w:rFonts w:hint="default" w:ascii="楷体" w:hAnsi="楷体" w:eastAsia="楷体" w:cs="楷体"/>
+          <w:sz w:val="52"/>
+          <w:szCs w:val="52"/>
+          <w:lang w:val="en-US" w:eastAsia="zh-Hans"/>
+        </w:rPr>
+      </w:pPr>
+      <w:r>
+        <w:rPr>
+          <w:rFonts w:hint="eastAsia" w:ascii="楷体" w:hAnsi="楷体" w:eastAsia="楷体" w:cs="楷体"/>
+          <w:sz w:val="52"/>
+          <w:szCs w:val="52"/>
+          <w:lang w:val="en-US" w:eastAsia="zh-Hans"/>
+        </w:rPr>
+        <w:t>其它问题白班报修</w:t>
       </w:r>
       <w:r>
         <w:rPr>
@@ -383,6 +460,7 @@
       <w:pPr>
         <w:widowControl w:val="0"/>
         <w:numPr>
+          <w:ilvl w:val="0"/>
           <w:numId w:val="0"/>
         </w:numPr>
         <w:jc w:val="both"/>
@@ -398,14 +476,15 @@
       <w:pPr>
         <w:widowControl w:val="0"/>
         <w:numPr>
+          <w:ilvl w:val="0"/>
           <w:numId w:val="0"/>
         </w:numPr>
         <w:jc w:val="both"/>
         <w:rPr>
-          <w:rFonts w:hint="eastAsia" w:ascii="楷体" w:hAnsi="楷体" w:eastAsia="楷体" w:cs="楷体"/>
-          <w:sz w:val="52"/>
-          <w:szCs w:val="52"/>
-          <w:lang w:val="en-US" w:eastAsia="zh-Hans"/>
+          <w:rFonts w:hint="default" w:ascii="楷体" w:hAnsi="楷体" w:eastAsia="楷体" w:cs="楷体"/>
+          <w:sz w:val="52"/>
+          <w:szCs w:val="52"/>
+          <w:lang w:eastAsia="zh-Hans"/>
         </w:rPr>
       </w:pPr>
       <w:r>
@@ -415,13 +494,167 @@
           <w:szCs w:val="52"/>
           <w:lang w:val="en-US" w:eastAsia="zh-Hans"/>
         </w:rPr>
-        <w:t>示例图片</w:t>
+        <w:t>各个门店宽带应该是独立的</w:t>
+      </w:r>
+      <w:r>
+        <w:rPr>
+          <w:rFonts w:hint="default" w:ascii="楷体" w:hAnsi="楷体" w:eastAsia="楷体" w:cs="楷体"/>
+          <w:sz w:val="52"/>
+          <w:szCs w:val="52"/>
+          <w:lang w:eastAsia="zh-Hans"/>
+        </w:rPr>
+        <w:t>，</w:t>
+      </w:r>
+      <w:r>
+        <w:rPr>
+          <w:rFonts w:hint="eastAsia" w:ascii="楷体" w:hAnsi="楷体" w:eastAsia="楷体" w:cs="楷体"/>
+          <w:sz w:val="52"/>
+          <w:szCs w:val="52"/>
+          <w:lang w:val="en-US" w:eastAsia="zh-Hans"/>
+        </w:rPr>
+        <w:t>所以断网只会是某个门店问题</w:t>
+      </w:r>
+      <w:r>
+        <w:rPr>
+          <w:rFonts w:hint="default" w:ascii="楷体" w:hAnsi="楷体" w:eastAsia="楷体" w:cs="楷体"/>
+          <w:sz w:val="52"/>
+          <w:szCs w:val="52"/>
+          <w:lang w:eastAsia="zh-Hans"/>
+        </w:rPr>
+        <w:t>，</w:t>
+      </w:r>
+      <w:r>
+        <w:rPr>
+          <w:rFonts w:hint="eastAsia" w:ascii="楷体" w:hAnsi="楷体" w:eastAsia="楷体" w:cs="楷体"/>
+          <w:sz w:val="52"/>
+          <w:szCs w:val="52"/>
+          <w:lang w:val="en-US" w:eastAsia="zh-Hans"/>
+        </w:rPr>
+        <w:t>全部门店断网</w:t>
+      </w:r>
+      <w:r>
+        <w:rPr>
+          <w:rFonts w:hint="default" w:ascii="楷体" w:hAnsi="楷体" w:eastAsia="楷体" w:cs="楷体"/>
+          <w:sz w:val="52"/>
+          <w:szCs w:val="52"/>
+          <w:lang w:eastAsia="zh-Hans"/>
+        </w:rPr>
+        <w:t>（</w:t>
+      </w:r>
+      <w:r>
+        <w:rPr>
+          <w:rFonts w:hint="eastAsia" w:ascii="楷体" w:hAnsi="楷体" w:eastAsia="楷体" w:cs="楷体"/>
+          <w:sz w:val="52"/>
+          <w:szCs w:val="52"/>
+          <w:lang w:val="en-US" w:eastAsia="zh-Hans"/>
+        </w:rPr>
+        <w:t>应该说是无服务</w:t>
+      </w:r>
+      <w:r>
+        <w:rPr>
+          <w:rFonts w:hint="default" w:ascii="楷体" w:hAnsi="楷体" w:eastAsia="楷体" w:cs="楷体"/>
+          <w:sz w:val="52"/>
+          <w:szCs w:val="52"/>
+          <w:lang w:eastAsia="zh-Hans"/>
+        </w:rPr>
+        <w:t>，</w:t>
+      </w:r>
+      <w:r>
+        <w:rPr>
+          <w:rFonts w:hint="eastAsia" w:ascii="楷体" w:hAnsi="楷体" w:eastAsia="楷体" w:cs="楷体"/>
+          <w:sz w:val="52"/>
+          <w:szCs w:val="52"/>
+          <w:lang w:val="en-US" w:eastAsia="zh-Hans"/>
+        </w:rPr>
+        <w:t>浏览别的网页还是可以的</w:t>
+      </w:r>
+      <w:r>
+        <w:rPr>
+          <w:rFonts w:hint="default" w:ascii="楷体" w:hAnsi="楷体" w:eastAsia="楷体" w:cs="楷体"/>
+          <w:sz w:val="52"/>
+          <w:szCs w:val="52"/>
+          <w:lang w:eastAsia="zh-Hans"/>
+        </w:rPr>
+        <w:t>），</w:t>
+      </w:r>
+      <w:r>
+        <w:rPr>
+          <w:rFonts w:hint="eastAsia" w:ascii="楷体" w:hAnsi="楷体" w:eastAsia="楷体" w:cs="楷体"/>
+          <w:sz w:val="52"/>
+          <w:szCs w:val="52"/>
+          <w:lang w:val="en-US" w:eastAsia="zh-Hans"/>
+        </w:rPr>
+        <w:t>大部分情况公司的门店系统收银系统服务器挂了</w:t>
+      </w:r>
+      <w:r>
+        <w:rPr>
+          <w:rFonts w:hint="default" w:ascii="楷体" w:hAnsi="楷体" w:eastAsia="楷体" w:cs="楷体"/>
+          <w:sz w:val="52"/>
+          <w:szCs w:val="52"/>
+          <w:lang w:eastAsia="zh-Hans"/>
+        </w:rPr>
+        <w:t>，</w:t>
+      </w:r>
+      <w:r>
+        <w:rPr>
+          <w:rFonts w:hint="eastAsia" w:ascii="楷体" w:hAnsi="楷体" w:eastAsia="楷体" w:cs="楷体"/>
+          <w:sz w:val="52"/>
+          <w:szCs w:val="52"/>
+          <w:lang w:val="en-US" w:eastAsia="zh-Hans"/>
+        </w:rPr>
+        <w:t>或者运营商大范围宽带故障</w:t>
+      </w:r>
+      <w:r>
+        <w:rPr>
+          <w:rFonts w:hint="default" w:ascii="楷体" w:hAnsi="楷体" w:eastAsia="楷体" w:cs="楷体"/>
+          <w:sz w:val="52"/>
+          <w:szCs w:val="52"/>
+          <w:lang w:eastAsia="zh-Hans"/>
+        </w:rPr>
+        <w:t>（</w:t>
+      </w:r>
+      <w:r>
+        <w:rPr>
+          <w:rFonts w:hint="eastAsia" w:ascii="楷体" w:hAnsi="楷体" w:eastAsia="楷体" w:cs="楷体"/>
+          <w:sz w:val="52"/>
+          <w:szCs w:val="52"/>
+          <w:lang w:val="en-US" w:eastAsia="zh-Hans"/>
+        </w:rPr>
+        <w:t>可能性极小</w:t>
+      </w:r>
+      <w:r>
+        <w:rPr>
+          <w:rFonts w:hint="default" w:ascii="楷体" w:hAnsi="楷体" w:eastAsia="楷体" w:cs="楷体"/>
+          <w:sz w:val="52"/>
+          <w:szCs w:val="52"/>
+          <w:lang w:eastAsia="zh-Hans"/>
+        </w:rPr>
+        <w:t>，</w:t>
+      </w:r>
+      <w:r>
+        <w:rPr>
+          <w:rFonts w:hint="eastAsia" w:ascii="楷体" w:hAnsi="楷体" w:eastAsia="楷体" w:cs="楷体"/>
+          <w:sz w:val="52"/>
+          <w:szCs w:val="52"/>
+          <w:lang w:val="en-US" w:eastAsia="zh-Hans"/>
+        </w:rPr>
+        <w:t>不是没有</w:t>
+      </w:r>
+      <w:r>
+        <w:rPr>
+          <w:rFonts w:hint="default" w:ascii="楷体" w:hAnsi="楷体" w:eastAsia="楷体" w:cs="楷体"/>
+          <w:sz w:val="52"/>
+          <w:szCs w:val="52"/>
+          <w:lang w:eastAsia="zh-Hans"/>
+        </w:rPr>
+        <w:t>）。</w:t>
       </w:r>
     </w:p>
     <w:p>
       <w:pPr>
         <w:widowControl w:val="0"/>
         <w:numPr>
+          <w:ilvl w:val="0"/>
           <w:numId w:val="0"/>
         </w:numPr>
         <w:jc w:val="both"/>
@@ -437,18 +670,58 @@
       <w:pPr>
         <w:widowControl w:val="0"/>
         <w:numPr>
+          <w:ilvl w:val="0"/>
           <w:numId w:val="0"/>
         </w:numPr>
         <w:jc w:val="both"/>
         <w:rPr>
-          <w:rFonts w:hint="default" w:ascii="楷体" w:hAnsi="楷体" w:eastAsia="楷体" w:cs="楷体"/>
-          <w:sz w:val="52"/>
-          <w:szCs w:val="52"/>
-          <w:lang w:eastAsia="zh-Hans"/>
+          <w:rFonts w:hint="eastAsia" w:ascii="楷体" w:hAnsi="楷体" w:eastAsia="楷体" w:cs="楷体"/>
+          <w:sz w:val="52"/>
+          <w:szCs w:val="52"/>
+          <w:lang w:val="en-US" w:eastAsia="zh-Hans"/>
         </w:rPr>
       </w:pPr>
-      <w:bookmarkStart w:id="0" w:name="_GoBack"/>
-      <w:bookmarkEnd w:id="0"/>
+      <w:r>
+        <w:rPr>
+          <w:rFonts w:hint="eastAsia" w:ascii="楷体" w:hAnsi="楷体" w:eastAsia="楷体" w:cs="楷体"/>
+          <w:sz w:val="52"/>
+          <w:szCs w:val="52"/>
+          <w:lang w:val="en-US" w:eastAsia="zh-Hans"/>
+        </w:rPr>
+        <w:t>示例图片</w:t>
+      </w:r>
+    </w:p>
+    <w:p>
+      <w:pPr>
+        <w:widowControl w:val="0"/>
+        <w:numPr>
+          <w:ilvl w:val="0"/>
+          <w:numId w:val="0"/>
+        </w:numPr>
+        <w:jc w:val="both"/>
+        <w:rPr>
+          <w:rFonts w:hint="default" w:ascii="楷体" w:hAnsi="楷体" w:eastAsia="楷体" w:cs="楷体"/>
+          <w:sz w:val="52"/>
+          <w:szCs w:val="52"/>
+          <w:lang w:eastAsia="zh-Hans"/>
+        </w:rPr>
+      </w:pPr>
+    </w:p>
+    <w:p>
+      <w:pPr>
+        <w:widowControl w:val="0"/>
+        <w:numPr>
+          <w:ilvl w:val="0"/>
+          <w:numId w:val="0"/>
+        </w:numPr>
+        <w:jc w:val="both"/>
+        <w:rPr>
+          <w:rFonts w:hint="default" w:ascii="楷体" w:hAnsi="楷体" w:eastAsia="楷体" w:cs="楷体"/>
+          <w:sz w:val="52"/>
+          <w:szCs w:val="52"/>
+          <w:lang w:eastAsia="zh-Hans"/>
+        </w:rPr>
+      </w:pPr>
       <w:r>
         <w:rPr>
           <w:rFonts w:hint="default" w:ascii="楷体" w:hAnsi="楷体" w:eastAsia="楷体" w:cs="楷体"/>
@@ -499,6 +772,7 @@
       <w:pPr>
         <w:widowControl w:val="0"/>
         <w:numPr>
+          <w:ilvl w:val="0"/>
           <w:numId w:val="0"/>
         </w:numPr>
         <w:jc w:val="both"/>
@@ -523,6 +797,7 @@
       <w:pPr>
         <w:widowControl w:val="0"/>
         <w:numPr>
+          <w:ilvl w:val="0"/>
           <w:numId w:val="0"/>
         </w:numPr>
         <w:jc w:val="both"/>
@@ -578,6 +853,24 @@
           </wp:inline>
         </w:drawing>
       </w:r>
+    </w:p>
+    <w:p>
+      <w:pPr>
+        <w:widowControl w:val="0"/>
+        <w:numPr>
+          <w:ilvl w:val="0"/>
+          <w:numId w:val="0"/>
+        </w:numPr>
+        <w:jc w:val="both"/>
+        <w:rPr>
+          <w:rFonts w:hint="default" w:ascii="楷体" w:hAnsi="楷体" w:eastAsia="楷体" w:cs="楷体"/>
+          <w:sz w:val="52"/>
+          <w:szCs w:val="52"/>
+          <w:lang w:eastAsia="zh-Hans"/>
+        </w:rPr>
+      </w:pPr>
+      <w:bookmarkStart w:id="0" w:name="_GoBack"/>
+      <w:bookmarkEnd w:id="0"/>
     </w:p>
     <w:sectPr>
       <w:pgSz w:w="11906" w:h="16838"/>

</xml_diff>